<commit_message>
Se actualiza dossier y se actualiza contenido del ensayo trabajo final
</commit_message>
<xml_diff>
--- a/dossier/dossier.docx
+++ b/dossier/dossier.docx
@@ -2433,6 +2433,7 @@
     </w:p>
     <w:p>
       <w:pPr>
+        <w:spacing w:line="240" w:lineRule="auto"/>
         <w:rPr>
           <w:b/>
           <w:bCs/>
@@ -2469,9 +2470,9 @@
         <w:pStyle w:val="Prrafodelista"/>
         <w:numPr>
           <w:ilvl w:val="0"/>
-          <w:numId w:val="14"/>
+          <w:numId w:val="19"/>
         </w:numPr>
-        <w:ind w:left="357" w:hanging="357"/>
+        <w:spacing w:line="240" w:lineRule="auto"/>
         <w:rPr>
           <w:color w:val="000000" w:themeColor="text1"/>
         </w:rPr>
@@ -2494,18 +2495,18 @@
         <w:pStyle w:val="Prrafodelista"/>
         <w:numPr>
           <w:ilvl w:val="0"/>
-          <w:numId w:val="14"/>
+          <w:numId w:val="19"/>
         </w:numPr>
-        <w:ind w:left="357" w:hanging="357"/>
-        <w:rPr>
-          <w:color w:val="000000" w:themeColor="text1"/>
-        </w:rPr>
-      </w:pPr>
-      <w:r>
-        <w:rPr>
-          <w:color w:val="000000" w:themeColor="text1"/>
-        </w:rPr>
-        <w:t xml:space="preserve"> Inteligencias Paralelas de Howard </w:t>
+        <w:spacing w:line="240" w:lineRule="auto"/>
+        <w:rPr>
+          <w:color w:val="000000" w:themeColor="text1"/>
+        </w:rPr>
+      </w:pPr>
+      <w:r>
+        <w:rPr>
+          <w:color w:val="000000" w:themeColor="text1"/>
+        </w:rPr>
+        <w:t xml:space="preserve">Inteligencias Paralelas de Howard </w:t>
       </w:r>
       <w:r>
         <w:rPr>
@@ -2519,9 +2520,9 @@
         <w:pStyle w:val="Prrafodelista"/>
         <w:numPr>
           <w:ilvl w:val="0"/>
-          <w:numId w:val="14"/>
+          <w:numId w:val="19"/>
         </w:numPr>
-        <w:ind w:left="357" w:hanging="357"/>
+        <w:spacing w:line="240" w:lineRule="auto"/>
         <w:rPr>
           <w:color w:val="000000" w:themeColor="text1"/>
           <w:lang w:val="en-US"/>
@@ -2530,43 +2531,25 @@
       <w:r>
         <w:rPr>
           <w:color w:val="000000" w:themeColor="text1"/>
-        </w:rPr>
-        <w:t xml:space="preserve"> </w:t>
-      </w:r>
-      <w:r>
-        <w:rPr>
-          <w:color w:val="000000" w:themeColor="text1"/>
           <w:lang w:val="en-US"/>
         </w:rPr>
-        <w:t>Creativity and Innovation de</w:t>
-      </w:r>
-      <w:r>
+        <w:t xml:space="preserve">Creativity and Innovation de Dr Rahid Alleen. </w:t>
+      </w:r>
+    </w:p>
+    <w:p>
+      <w:pPr>
+        <w:pStyle w:val="Prrafodelista"/>
+        <w:spacing w:line="240" w:lineRule="auto"/>
+        <w:ind w:left="357"/>
         <w:rPr>
           <w:color w:val="000000" w:themeColor="text1"/>
           <w:lang w:val="en-US"/>
         </w:rPr>
-        <w:t xml:space="preserve"> </w:t>
-      </w:r>
-      <w:r>
-        <w:rPr>
-          <w:color w:val="000000" w:themeColor="text1"/>
-          <w:lang w:val="en-US"/>
-        </w:rPr>
-        <w:t xml:space="preserve">Dr Rahid Alleen. </w:t>
-      </w:r>
-    </w:p>
-    <w:p>
-      <w:pPr>
-        <w:pStyle w:val="Prrafodelista"/>
-        <w:ind w:left="357"/>
-        <w:rPr>
-          <w:color w:val="000000" w:themeColor="text1"/>
-          <w:lang w:val="en-US"/>
-        </w:rPr>
-      </w:pPr>
-    </w:p>
-    <w:p>
-      <w:pPr>
+      </w:pPr>
+    </w:p>
+    <w:p>
+      <w:pPr>
+        <w:spacing w:line="240" w:lineRule="auto"/>
         <w:rPr>
           <w:b/>
           <w:bCs/>
@@ -2584,6 +2567,7 @@
     </w:p>
     <w:p>
       <w:pPr>
+        <w:spacing w:line="240" w:lineRule="auto"/>
         <w:ind w:firstLine="720"/>
         <w:rPr>
           <w:color w:val="000000" w:themeColor="text1"/>
@@ -2612,6 +2596,7 @@
     </w:p>
     <w:p>
       <w:pPr>
+        <w:spacing w:line="240" w:lineRule="auto"/>
         <w:ind w:firstLine="720"/>
         <w:rPr>
           <w:color w:val="000000" w:themeColor="text1"/>
@@ -2640,6 +2625,7 @@
     </w:p>
     <w:p>
       <w:pPr>
+        <w:spacing w:line="240" w:lineRule="auto"/>
         <w:ind w:firstLine="720"/>
         <w:rPr>
           <w:color w:val="000000" w:themeColor="text1"/>
@@ -2694,6 +2680,7 @@
     </w:p>
     <w:p>
       <w:pPr>
+        <w:spacing w:line="240" w:lineRule="auto"/>
         <w:ind w:left="1428"/>
         <w:rPr>
           <w:color w:val="000000" w:themeColor="text1"/>
@@ -2702,6 +2689,7 @@
     </w:p>
     <w:p>
       <w:pPr>
+        <w:spacing w:line="240" w:lineRule="auto"/>
         <w:rPr>
           <w:b/>
           <w:bCs/>
@@ -2719,6 +2707,7 @@
     </w:p>
     <w:p>
       <w:pPr>
+        <w:spacing w:line="240" w:lineRule="auto"/>
         <w:ind w:firstLine="720"/>
         <w:rPr>
           <w:color w:val="000000" w:themeColor="text1"/>
@@ -2733,6 +2722,7 @@
     </w:p>
     <w:p>
       <w:pPr>
+        <w:spacing w:line="240" w:lineRule="auto"/>
         <w:ind w:firstLine="720"/>
         <w:rPr>
           <w:color w:val="000000" w:themeColor="text1"/>
@@ -2741,32 +2731,25 @@
     </w:p>
     <w:p>
       <w:pPr>
-        <w:ind w:firstLine="720"/>
-        <w:rPr>
-          <w:color w:val="000000" w:themeColor="text1"/>
-        </w:rPr>
-      </w:pPr>
-    </w:p>
-    <w:p>
-      <w:pPr>
-        <w:rPr>
-          <w:b/>
-          <w:bCs/>
-          <w:color w:val="000000" w:themeColor="text1"/>
-        </w:rPr>
-      </w:pPr>
-      <w:r>
-        <w:rPr>
-          <w:b/>
-          <w:bCs/>
-          <w:color w:val="000000" w:themeColor="text1"/>
-        </w:rPr>
-        <w:lastRenderedPageBreak/>
+        <w:spacing w:line="240" w:lineRule="auto"/>
+        <w:rPr>
+          <w:b/>
+          <w:bCs/>
+          <w:color w:val="000000" w:themeColor="text1"/>
+        </w:rPr>
+      </w:pPr>
+      <w:r>
+        <w:rPr>
+          <w:b/>
+          <w:bCs/>
+          <w:color w:val="000000" w:themeColor="text1"/>
+        </w:rPr>
         <w:t>Evidencias</w:t>
       </w:r>
     </w:p>
     <w:p>
       <w:pPr>
+        <w:spacing w:line="240" w:lineRule="auto"/>
         <w:rPr>
           <w:color w:val="000000" w:themeColor="text1"/>
         </w:rPr>
@@ -2780,6 +2763,7 @@
     </w:p>
     <w:p>
       <w:pPr>
+        <w:spacing w:line="240" w:lineRule="auto"/>
         <w:rPr>
           <w:color w:val="000000" w:themeColor="text1"/>
         </w:rPr>
@@ -2877,6 +2861,7 @@
           <w:noProof/>
           <w:color w:val="000000" w:themeColor="text1"/>
         </w:rPr>
+        <w:lastRenderedPageBreak/>
         <w:drawing>
           <wp:inline distT="0" distB="0" distL="0" distR="0" wp14:anchorId="12BDF9E3" wp14:editId="32DA125A">
             <wp:extent cx="4933950" cy="3430905"/>
@@ -4468,7 +4453,21 @@
           <w:color w:val="000000" w:themeColor="text1"/>
         </w:rPr>
         <w:lastRenderedPageBreak/>
-        <w:t>Durante la clase se trabajo en el uso de herramientas y técnicas que facilitan tener una vision completa de un problema o solución de manera visual y organizada.</w:t>
+        <w:t xml:space="preserve">Durante la clase se </w:t>
+      </w:r>
+      <w:proofErr w:type="spellStart"/>
+      <w:r>
+        <w:rPr>
+          <w:color w:val="000000" w:themeColor="text1"/>
+        </w:rPr>
+        <w:t>trabajo</w:t>
+      </w:r>
+      <w:proofErr w:type="spellEnd"/>
+      <w:r>
+        <w:rPr>
+          <w:color w:val="000000" w:themeColor="text1"/>
+        </w:rPr>
+        <w:t xml:space="preserve"> en el uso de herramientas y técnicas que facilitan tener una vision completa de un problema o solución de manera visual y organizada.</w:t>
       </w:r>
     </w:p>
     <w:p>
@@ -4534,7 +4533,21 @@
         <w:rPr>
           <w:color w:val="000000" w:themeColor="text1"/>
         </w:rPr>
-        <w:t>El uso de herramientas que organizan nuestras ideas potencian nuestra creatividad dado que al tener una visión amplia de nuestro trabajo nos permite</w:t>
+        <w:t xml:space="preserve">El uso de herramientas que organizan nuestras ideas </w:t>
+      </w:r>
+      <w:proofErr w:type="gramStart"/>
+      <w:r>
+        <w:rPr>
+          <w:color w:val="000000" w:themeColor="text1"/>
+        </w:rPr>
+        <w:t>potencian</w:t>
+      </w:r>
+      <w:proofErr w:type="gramEnd"/>
+      <w:r>
+        <w:rPr>
+          <w:color w:val="000000" w:themeColor="text1"/>
+        </w:rPr>
+        <w:t xml:space="preserve"> nuestra creatividad dado que al tener una visión amplia de nuestro trabajo nos permite</w:t>
       </w:r>
       <w:r>
         <w:rPr>
@@ -5144,18 +5157,25 @@
           <w:color w:val="000000" w:themeColor="text1"/>
         </w:rPr>
         <w:tab/>
-      </w:r>
-      <w:r>
-        <w:rPr>
-          <w:color w:val="000000" w:themeColor="text1"/>
-        </w:rPr>
-        <w:t>Mi metodología es no esperar para el último momento, he iniciado el escrito de la parte introductoria</w:t>
-      </w:r>
-      <w:r>
-        <w:rPr>
-          <w:color w:val="000000" w:themeColor="text1"/>
-        </w:rPr>
-        <w:t>, mi manera de trabajar es la de no esperar hasta que esta cerca el final de una entrega para dar inicio.</w:t>
+        <w:t xml:space="preserve">Mi </w:t>
+      </w:r>
+      <w:r>
+        <w:rPr>
+          <w:color w:val="000000" w:themeColor="text1"/>
+        </w:rPr>
+        <w:t xml:space="preserve">táctica </w:t>
+      </w:r>
+      <w:r>
+        <w:rPr>
+          <w:color w:val="000000" w:themeColor="text1"/>
+        </w:rPr>
+        <w:t>es no esperar para el último momento, he iniciado el escrito de la parte introductoria</w:t>
+      </w:r>
+      <w:r>
+        <w:rPr>
+          <w:color w:val="000000" w:themeColor="text1"/>
+        </w:rPr>
+        <w:t>.</w:t>
       </w:r>
     </w:p>
     <w:p>
@@ -5199,7 +5219,31 @@
           <w:color w:val="000000" w:themeColor="text1"/>
         </w:rPr>
         <w:tab/>
-        <w:t>Iniciar este trabajo es de gran alegría por que ahora cuento con herramientas como el uso de técnicas creativas, Desing Thinking, que sin lugar a dudas me dejaran grandes aprendizajes.</w:t>
+        <w:t xml:space="preserve">Iniciar este trabajo es de gran alegría </w:t>
+      </w:r>
+      <w:r>
+        <w:rPr>
+          <w:color w:val="000000" w:themeColor="text1"/>
+        </w:rPr>
+        <w:t>porque</w:t>
+      </w:r>
+      <w:r>
+        <w:rPr>
+          <w:color w:val="000000" w:themeColor="text1"/>
+        </w:rPr>
+        <w:t xml:space="preserve"> ahora cuento con herramientas como el uso de técnicas creativas, Desing Thinking, que </w:t>
+      </w:r>
+      <w:r>
+        <w:rPr>
+          <w:color w:val="000000" w:themeColor="text1"/>
+        </w:rPr>
+        <w:t>sin lugar a duda</w:t>
+      </w:r>
+      <w:r>
+        <w:rPr>
+          <w:color w:val="000000" w:themeColor="text1"/>
+        </w:rPr>
+        <w:t xml:space="preserve"> me dejaran grandes aprendizajes.</w:t>
       </w:r>
     </w:p>
     <w:p>
@@ -5269,6 +5313,7 @@
         <w:rPr>
           <w:b/>
           <w:bCs/>
+          <w:noProof/>
           <w:color w:val="000000" w:themeColor="text1"/>
         </w:rPr>
         <w:drawing>
@@ -5314,6 +5359,12 @@
           <w:color w:val="000000" w:themeColor="text1"/>
         </w:rPr>
       </w:pPr>
+      <w:r>
+        <w:rPr>
+          <w:color w:val="000000" w:themeColor="text1"/>
+        </w:rPr>
+        <w:br w:type="page"/>
+      </w:r>
     </w:p>
     <w:p>
       <w:pPr>
@@ -5324,15 +5375,285 @@
         </w:numPr>
         <w:ind w:left="357" w:hanging="357"/>
         <w:rPr>
-          <w:color w:val="000000" w:themeColor="text1"/>
-        </w:rPr>
-      </w:pPr>
-      <w:r>
-        <w:rPr>
+          <w:b/>
+          <w:bCs/>
+          <w:color w:val="000000" w:themeColor="text1"/>
+        </w:rPr>
+      </w:pPr>
+      <w:r>
+        <w:rPr>
+          <w:b/>
+          <w:bCs/>
           <w:color w:val="000000" w:themeColor="text1"/>
         </w:rPr>
         <w:lastRenderedPageBreak/>
-        <w:t>Sdsdssd</w:t>
+        <w:t>Trabajo en clase del concepto “</w:t>
+      </w:r>
+      <w:r>
+        <w:rPr>
+          <w:b/>
+          <w:bCs/>
+          <w:color w:val="000000" w:themeColor="text1"/>
+        </w:rPr>
+        <w:t>Desing Thinking</w:t>
+      </w:r>
+      <w:r>
+        <w:rPr>
+          <w:b/>
+          <w:bCs/>
+          <w:color w:val="000000" w:themeColor="text1"/>
+        </w:rPr>
+        <w:t>”</w:t>
+      </w:r>
+    </w:p>
+    <w:p>
+      <w:pPr>
+        <w:pStyle w:val="Prrafodelista"/>
+        <w:ind w:left="357"/>
+        <w:rPr>
+          <w:color w:val="000000" w:themeColor="text1"/>
+        </w:rPr>
+      </w:pPr>
+      <w:r>
+        <w:rPr>
+          <w:color w:val="000000" w:themeColor="text1"/>
+        </w:rPr>
+        <w:t xml:space="preserve">Fecha: </w:t>
+      </w:r>
+    </w:p>
+    <w:p>
+      <w:pPr>
+        <w:pStyle w:val="Prrafodelista"/>
+        <w:ind w:left="357"/>
+        <w:rPr>
+          <w:i/>
+          <w:iCs/>
+          <w:color w:val="000000" w:themeColor="text1"/>
+        </w:rPr>
+      </w:pPr>
+      <w:r>
+        <w:rPr>
+          <w:color w:val="000000" w:themeColor="text1"/>
+        </w:rPr>
+        <w:t xml:space="preserve">Descripción: durante la clase tuvimos la oportunidad de escuchar y aprender sobre la técnica de </w:t>
+      </w:r>
+      <w:r>
+        <w:rPr>
+          <w:i/>
+          <w:iCs/>
+          <w:color w:val="000000" w:themeColor="text1"/>
+        </w:rPr>
+        <w:t>Desing Thinking</w:t>
+      </w:r>
+    </w:p>
+    <w:p>
+      <w:pPr>
+        <w:pStyle w:val="Prrafodelista"/>
+        <w:numPr>
+          <w:ilvl w:val="0"/>
+          <w:numId w:val="18"/>
+        </w:numPr>
+        <w:rPr>
+          <w:color w:val="000000" w:themeColor="text1"/>
+        </w:rPr>
+      </w:pPr>
+      <w:r>
+        <w:rPr>
+          <w:color w:val="000000" w:themeColor="text1"/>
+        </w:rPr>
+        <w:t>Centrada en el ser humano: el punto central son las personas y sus necesidades</w:t>
+      </w:r>
+    </w:p>
+    <w:p>
+      <w:pPr>
+        <w:pStyle w:val="Prrafodelista"/>
+        <w:numPr>
+          <w:ilvl w:val="0"/>
+          <w:numId w:val="18"/>
+        </w:numPr>
+        <w:rPr>
+          <w:color w:val="000000" w:themeColor="text1"/>
+        </w:rPr>
+      </w:pPr>
+      <w:r>
+        <w:rPr>
+          <w:color w:val="000000" w:themeColor="text1"/>
+        </w:rPr>
+        <w:t>Enfoque en la empatía: Ponerse en los zapatos de las personas y sus necesidades.</w:t>
+      </w:r>
+    </w:p>
+    <w:p>
+      <w:pPr>
+        <w:pStyle w:val="Prrafodelista"/>
+        <w:numPr>
+          <w:ilvl w:val="0"/>
+          <w:numId w:val="18"/>
+        </w:numPr>
+        <w:rPr>
+          <w:color w:val="000000" w:themeColor="text1"/>
+        </w:rPr>
+      </w:pPr>
+      <w:r>
+        <w:rPr>
+          <w:color w:val="000000" w:themeColor="text1"/>
+        </w:rPr>
+        <w:t>Colaboración de todos los implicados en el problema y su solución.</w:t>
+      </w:r>
+    </w:p>
+    <w:p>
+      <w:pPr>
+        <w:pStyle w:val="Prrafodelista"/>
+        <w:numPr>
+          <w:ilvl w:val="0"/>
+          <w:numId w:val="18"/>
+        </w:numPr>
+        <w:rPr>
+          <w:color w:val="000000" w:themeColor="text1"/>
+        </w:rPr>
+      </w:pPr>
+      <w:r>
+        <w:rPr>
+          <w:color w:val="000000" w:themeColor="text1"/>
+        </w:rPr>
+        <w:t>Prototipado: Generar rápidamente un prototipo que responda a las necesidades de las personas.</w:t>
+      </w:r>
+    </w:p>
+    <w:p>
+      <w:pPr>
+        <w:pStyle w:val="Prrafodelista"/>
+        <w:numPr>
+          <w:ilvl w:val="0"/>
+          <w:numId w:val="18"/>
+        </w:numPr>
+        <w:rPr>
+          <w:color w:val="000000" w:themeColor="text1"/>
+        </w:rPr>
+      </w:pPr>
+      <w:r>
+        <w:rPr>
+          <w:color w:val="000000" w:themeColor="text1"/>
+        </w:rPr>
+        <w:t>Iteración: Busca llegar a la solución que sea más efectiva.</w:t>
+      </w:r>
+    </w:p>
+    <w:p>
+      <w:pPr>
+        <w:ind w:left="426"/>
+        <w:rPr>
+          <w:color w:val="000000" w:themeColor="text1"/>
+        </w:rPr>
+      </w:pPr>
+      <w:r>
+        <w:rPr>
+          <w:color w:val="000000" w:themeColor="text1"/>
+        </w:rPr>
+        <w:t>El ejercicio práctico sobre encontrar una solución al problema de liquidez de la universidad fue ilustrativo y enriquecedor.</w:t>
+      </w:r>
+    </w:p>
+    <w:p>
+      <w:pPr>
+        <w:pStyle w:val="Prrafodelista"/>
+        <w:ind w:left="1140"/>
+        <w:rPr>
+          <w:color w:val="000000" w:themeColor="text1"/>
+        </w:rPr>
+      </w:pPr>
+    </w:p>
+    <w:p>
+      <w:pPr>
+        <w:pStyle w:val="Prrafodelista"/>
+        <w:tabs>
+          <w:tab w:val="left" w:pos="2240"/>
+        </w:tabs>
+        <w:ind w:left="357"/>
+        <w:rPr>
+          <w:b/>
+          <w:bCs/>
+          <w:color w:val="000000" w:themeColor="text1"/>
+        </w:rPr>
+      </w:pPr>
+      <w:r>
+        <w:rPr>
+          <w:b/>
+          <w:bCs/>
+          <w:color w:val="000000" w:themeColor="text1"/>
+        </w:rPr>
+        <w:t>Evidencia</w:t>
+      </w:r>
+      <w:r>
+        <w:rPr>
+          <w:b/>
+          <w:bCs/>
+          <w:color w:val="000000" w:themeColor="text1"/>
+        </w:rPr>
+        <w:tab/>
+      </w:r>
+    </w:p>
+    <w:p>
+      <w:pPr>
+        <w:pStyle w:val="Prrafodelista"/>
+        <w:tabs>
+          <w:tab w:val="left" w:pos="2240"/>
+        </w:tabs>
+        <w:ind w:left="357"/>
+        <w:rPr>
+          <w:color w:val="000000" w:themeColor="text1"/>
+        </w:rPr>
+      </w:pPr>
+      <w:r>
+        <w:rPr>
+          <w:color w:val="000000" w:themeColor="text1"/>
+        </w:rPr>
+        <w:t>Figura 9: Imagen tomada a la presentación hecha en la clase.</w:t>
+      </w:r>
+    </w:p>
+    <w:p>
+      <w:pPr>
+        <w:pStyle w:val="Prrafodelista"/>
+        <w:ind w:left="357"/>
+        <w:rPr>
+          <w:color w:val="000000" w:themeColor="text1"/>
+        </w:rPr>
+      </w:pPr>
+      <w:r>
+        <w:rPr>
+          <w:color w:val="000000" w:themeColor="text1"/>
+        </w:rPr>
+        <w:drawing>
+          <wp:inline distT="0" distB="0" distL="0" distR="0" wp14:anchorId="3FF0904D" wp14:editId="65A764C4">
+            <wp:extent cx="4756150" cy="2780153"/>
+            <wp:effectExtent l="0" t="0" r="6350" b="1270"/>
+            <wp:docPr id="521403106" name="Imagen 1" descr="Interfaz de usuario gráfica&#10;&#10;El contenido generado por IA puede ser incorrecto."/>
+            <wp:cNvGraphicFramePr>
+              <a:graphicFrameLocks xmlns:a="http://schemas.openxmlformats.org/drawingml/2006/main" noChangeAspect="1"/>
+            </wp:cNvGraphicFramePr>
+            <a:graphic xmlns:a="http://schemas.openxmlformats.org/drawingml/2006/main">
+              <a:graphicData uri="http://schemas.openxmlformats.org/drawingml/2006/picture">
+                <pic:pic xmlns:pic="http://schemas.openxmlformats.org/drawingml/2006/picture">
+                  <pic:nvPicPr>
+                    <pic:cNvPr id="521403106" name="Imagen 1" descr="Interfaz de usuario gráfica&#10;&#10;El contenido generado por IA puede ser incorrecto."/>
+                    <pic:cNvPicPr/>
+                  </pic:nvPicPr>
+                  <pic:blipFill>
+                    <a:blip r:embed="rId22"/>
+                    <a:stretch>
+                      <a:fillRect/>
+                    </a:stretch>
+                  </pic:blipFill>
+                  <pic:spPr>
+                    <a:xfrm>
+                      <a:off x="0" y="0"/>
+                      <a:ext cx="4760959" cy="2782964"/>
+                    </a:xfrm>
+                    <a:prstGeom prst="rect">
+                      <a:avLst/>
+                    </a:prstGeom>
+                  </pic:spPr>
+                </pic:pic>
+              </a:graphicData>
+            </a:graphic>
+          </wp:inline>
+        </w:drawing>
       </w:r>
     </w:p>
     <w:p>
@@ -5351,8 +5672,29 @@
         <w:rPr>
           <w:color w:val="000000" w:themeColor="text1"/>
         </w:rPr>
+        <w:t>43444334</w:t>
+      </w:r>
+    </w:p>
+    <w:p>
+      <w:pPr>
+        <w:pStyle w:val="Prrafodelista"/>
+        <w:numPr>
+          <w:ilvl w:val="0"/>
+          <w:numId w:val="10"/>
+        </w:numPr>
+        <w:ind w:left="357" w:hanging="357"/>
+        <w:rPr>
+          <w:color w:val="000000" w:themeColor="text1"/>
+        </w:rPr>
+      </w:pPr>
+      <w:proofErr w:type="spellStart"/>
+      <w:r>
+        <w:rPr>
+          <w:color w:val="000000" w:themeColor="text1"/>
+        </w:rPr>
         <w:t>qwwqwqwqwq</w:t>
       </w:r>
+      <w:proofErr w:type="spellEnd"/>
     </w:p>
     <w:p>
       <w:pPr>
@@ -5374,12 +5716,15 @@
       </w:pPr>
       <w:bookmarkStart w:id="22" w:name="_Toc207376621"/>
       <w:r>
+        <w:lastRenderedPageBreak/>
         <w:t xml:space="preserve">4. </w:t>
       </w:r>
+      <w:proofErr w:type="spellStart"/>
       <w:r>
         <w:t>Sintesis</w:t>
       </w:r>
       <w:bookmarkEnd w:id="22"/>
+      <w:proofErr w:type="spellEnd"/>
     </w:p>
     <w:p>
       <w:pPr>
@@ -6878,6 +7223,119 @@
     </w:lvl>
   </w:abstractNum>
   <w:abstractNum w:abstractNumId="10" w15:restartNumberingAfterBreak="0">
+    <w:nsid w:val="4DAD34EA"/>
+    <w:multiLevelType w:val="hybridMultilevel"/>
+    <w:tmpl w:val="66924F48"/>
+    <w:lvl w:ilvl="0" w:tplc="240A0001">
+      <w:start w:val="1"/>
+      <w:numFmt w:val="bullet"/>
+      <w:lvlText w:val=""/>
+      <w:lvlJc w:val="left"/>
+      <w:pPr>
+        <w:ind w:left="1140" w:hanging="360"/>
+      </w:pPr>
+      <w:rPr>
+        <w:rFonts w:ascii="Symbol" w:hAnsi="Symbol" w:hint="default"/>
+      </w:rPr>
+    </w:lvl>
+    <w:lvl w:ilvl="1" w:tplc="240A0003" w:tentative="1">
+      <w:start w:val="1"/>
+      <w:numFmt w:val="bullet"/>
+      <w:lvlText w:val="o"/>
+      <w:lvlJc w:val="left"/>
+      <w:pPr>
+        <w:ind w:left="1860" w:hanging="360"/>
+      </w:pPr>
+      <w:rPr>
+        <w:rFonts w:ascii="Courier New" w:hAnsi="Courier New" w:cs="Courier New" w:hint="default"/>
+      </w:rPr>
+    </w:lvl>
+    <w:lvl w:ilvl="2" w:tplc="240A0005" w:tentative="1">
+      <w:start w:val="1"/>
+      <w:numFmt w:val="bullet"/>
+      <w:lvlText w:val=""/>
+      <w:lvlJc w:val="left"/>
+      <w:pPr>
+        <w:ind w:left="2580" w:hanging="360"/>
+      </w:pPr>
+      <w:rPr>
+        <w:rFonts w:ascii="Wingdings" w:hAnsi="Wingdings" w:hint="default"/>
+      </w:rPr>
+    </w:lvl>
+    <w:lvl w:ilvl="3" w:tplc="240A0001" w:tentative="1">
+      <w:start w:val="1"/>
+      <w:numFmt w:val="bullet"/>
+      <w:lvlText w:val=""/>
+      <w:lvlJc w:val="left"/>
+      <w:pPr>
+        <w:ind w:left="3300" w:hanging="360"/>
+      </w:pPr>
+      <w:rPr>
+        <w:rFonts w:ascii="Symbol" w:hAnsi="Symbol" w:hint="default"/>
+      </w:rPr>
+    </w:lvl>
+    <w:lvl w:ilvl="4" w:tplc="240A0003" w:tentative="1">
+      <w:start w:val="1"/>
+      <w:numFmt w:val="bullet"/>
+      <w:lvlText w:val="o"/>
+      <w:lvlJc w:val="left"/>
+      <w:pPr>
+        <w:ind w:left="4020" w:hanging="360"/>
+      </w:pPr>
+      <w:rPr>
+        <w:rFonts w:ascii="Courier New" w:hAnsi="Courier New" w:cs="Courier New" w:hint="default"/>
+      </w:rPr>
+    </w:lvl>
+    <w:lvl w:ilvl="5" w:tplc="240A0005" w:tentative="1">
+      <w:start w:val="1"/>
+      <w:numFmt w:val="bullet"/>
+      <w:lvlText w:val=""/>
+      <w:lvlJc w:val="left"/>
+      <w:pPr>
+        <w:ind w:left="4740" w:hanging="360"/>
+      </w:pPr>
+      <w:rPr>
+        <w:rFonts w:ascii="Wingdings" w:hAnsi="Wingdings" w:hint="default"/>
+      </w:rPr>
+    </w:lvl>
+    <w:lvl w:ilvl="6" w:tplc="240A0001" w:tentative="1">
+      <w:start w:val="1"/>
+      <w:numFmt w:val="bullet"/>
+      <w:lvlText w:val=""/>
+      <w:lvlJc w:val="left"/>
+      <w:pPr>
+        <w:ind w:left="5460" w:hanging="360"/>
+      </w:pPr>
+      <w:rPr>
+        <w:rFonts w:ascii="Symbol" w:hAnsi="Symbol" w:hint="default"/>
+      </w:rPr>
+    </w:lvl>
+    <w:lvl w:ilvl="7" w:tplc="240A0003" w:tentative="1">
+      <w:start w:val="1"/>
+      <w:numFmt w:val="bullet"/>
+      <w:lvlText w:val="o"/>
+      <w:lvlJc w:val="left"/>
+      <w:pPr>
+        <w:ind w:left="6180" w:hanging="360"/>
+      </w:pPr>
+      <w:rPr>
+        <w:rFonts w:ascii="Courier New" w:hAnsi="Courier New" w:cs="Courier New" w:hint="default"/>
+      </w:rPr>
+    </w:lvl>
+    <w:lvl w:ilvl="8" w:tplc="240A0005" w:tentative="1">
+      <w:start w:val="1"/>
+      <w:numFmt w:val="bullet"/>
+      <w:lvlText w:val=""/>
+      <w:lvlJc w:val="left"/>
+      <w:pPr>
+        <w:ind w:left="6900" w:hanging="360"/>
+      </w:pPr>
+      <w:rPr>
+        <w:rFonts w:ascii="Wingdings" w:hAnsi="Wingdings" w:hint="default"/>
+      </w:rPr>
+    </w:lvl>
+  </w:abstractNum>
+  <w:abstractNum w:abstractNumId="11" w15:restartNumberingAfterBreak="0">
     <w:nsid w:val="538E398C"/>
     <w:multiLevelType w:val="multilevel"/>
     <w:tmpl w:val="240A001F"/>
@@ -6963,7 +7421,7 @@
       </w:pPr>
     </w:lvl>
   </w:abstractNum>
-  <w:abstractNum w:abstractNumId="11" w15:restartNumberingAfterBreak="0">
+  <w:abstractNum w:abstractNumId="12" w15:restartNumberingAfterBreak="0">
     <w:nsid w:val="56400F7B"/>
     <w:multiLevelType w:val="multilevel"/>
     <w:tmpl w:val="474A6BCC"/>
@@ -7076,7 +7534,120 @@
       </w:rPr>
     </w:lvl>
   </w:abstractNum>
-  <w:abstractNum w:abstractNumId="12" w15:restartNumberingAfterBreak="0">
+  <w:abstractNum w:abstractNumId="13" w15:restartNumberingAfterBreak="0">
+    <w:nsid w:val="569A15E0"/>
+    <w:multiLevelType w:val="hybridMultilevel"/>
+    <w:tmpl w:val="E6248950"/>
+    <w:lvl w:ilvl="0" w:tplc="240A0001">
+      <w:start w:val="1"/>
+      <w:numFmt w:val="bullet"/>
+      <w:lvlText w:val=""/>
+      <w:lvlJc w:val="left"/>
+      <w:pPr>
+        <w:ind w:left="720" w:hanging="360"/>
+      </w:pPr>
+      <w:rPr>
+        <w:rFonts w:ascii="Symbol" w:hAnsi="Symbol" w:hint="default"/>
+      </w:rPr>
+    </w:lvl>
+    <w:lvl w:ilvl="1" w:tplc="240A0003" w:tentative="1">
+      <w:start w:val="1"/>
+      <w:numFmt w:val="bullet"/>
+      <w:lvlText w:val="o"/>
+      <w:lvlJc w:val="left"/>
+      <w:pPr>
+        <w:ind w:left="1440" w:hanging="360"/>
+      </w:pPr>
+      <w:rPr>
+        <w:rFonts w:ascii="Courier New" w:hAnsi="Courier New" w:cs="Courier New" w:hint="default"/>
+      </w:rPr>
+    </w:lvl>
+    <w:lvl w:ilvl="2" w:tplc="240A0005" w:tentative="1">
+      <w:start w:val="1"/>
+      <w:numFmt w:val="bullet"/>
+      <w:lvlText w:val=""/>
+      <w:lvlJc w:val="left"/>
+      <w:pPr>
+        <w:ind w:left="2160" w:hanging="360"/>
+      </w:pPr>
+      <w:rPr>
+        <w:rFonts w:ascii="Wingdings" w:hAnsi="Wingdings" w:hint="default"/>
+      </w:rPr>
+    </w:lvl>
+    <w:lvl w:ilvl="3" w:tplc="240A0001" w:tentative="1">
+      <w:start w:val="1"/>
+      <w:numFmt w:val="bullet"/>
+      <w:lvlText w:val=""/>
+      <w:lvlJc w:val="left"/>
+      <w:pPr>
+        <w:ind w:left="2880" w:hanging="360"/>
+      </w:pPr>
+      <w:rPr>
+        <w:rFonts w:ascii="Symbol" w:hAnsi="Symbol" w:hint="default"/>
+      </w:rPr>
+    </w:lvl>
+    <w:lvl w:ilvl="4" w:tplc="240A0003" w:tentative="1">
+      <w:start w:val="1"/>
+      <w:numFmt w:val="bullet"/>
+      <w:lvlText w:val="o"/>
+      <w:lvlJc w:val="left"/>
+      <w:pPr>
+        <w:ind w:left="3600" w:hanging="360"/>
+      </w:pPr>
+      <w:rPr>
+        <w:rFonts w:ascii="Courier New" w:hAnsi="Courier New" w:cs="Courier New" w:hint="default"/>
+      </w:rPr>
+    </w:lvl>
+    <w:lvl w:ilvl="5" w:tplc="240A0005" w:tentative="1">
+      <w:start w:val="1"/>
+      <w:numFmt w:val="bullet"/>
+      <w:lvlText w:val=""/>
+      <w:lvlJc w:val="left"/>
+      <w:pPr>
+        <w:ind w:left="4320" w:hanging="360"/>
+      </w:pPr>
+      <w:rPr>
+        <w:rFonts w:ascii="Wingdings" w:hAnsi="Wingdings" w:hint="default"/>
+      </w:rPr>
+    </w:lvl>
+    <w:lvl w:ilvl="6" w:tplc="240A0001" w:tentative="1">
+      <w:start w:val="1"/>
+      <w:numFmt w:val="bullet"/>
+      <w:lvlText w:val=""/>
+      <w:lvlJc w:val="left"/>
+      <w:pPr>
+        <w:ind w:left="5040" w:hanging="360"/>
+      </w:pPr>
+      <w:rPr>
+        <w:rFonts w:ascii="Symbol" w:hAnsi="Symbol" w:hint="default"/>
+      </w:rPr>
+    </w:lvl>
+    <w:lvl w:ilvl="7" w:tplc="240A0003" w:tentative="1">
+      <w:start w:val="1"/>
+      <w:numFmt w:val="bullet"/>
+      <w:lvlText w:val="o"/>
+      <w:lvlJc w:val="left"/>
+      <w:pPr>
+        <w:ind w:left="5760" w:hanging="360"/>
+      </w:pPr>
+      <w:rPr>
+        <w:rFonts w:ascii="Courier New" w:hAnsi="Courier New" w:cs="Courier New" w:hint="default"/>
+      </w:rPr>
+    </w:lvl>
+    <w:lvl w:ilvl="8" w:tplc="240A0005" w:tentative="1">
+      <w:start w:val="1"/>
+      <w:numFmt w:val="bullet"/>
+      <w:lvlText w:val=""/>
+      <w:lvlJc w:val="left"/>
+      <w:pPr>
+        <w:ind w:left="6480" w:hanging="360"/>
+      </w:pPr>
+      <w:rPr>
+        <w:rFonts w:ascii="Wingdings" w:hAnsi="Wingdings" w:hint="default"/>
+      </w:rPr>
+    </w:lvl>
+  </w:abstractNum>
+  <w:abstractNum w:abstractNumId="14" w15:restartNumberingAfterBreak="0">
     <w:nsid w:val="56DB4CCC"/>
     <w:multiLevelType w:val="multilevel"/>
     <w:tmpl w:val="D7881D84"/>
@@ -7189,7 +7760,7 @@
       </w:rPr>
     </w:lvl>
   </w:abstractNum>
-  <w:abstractNum w:abstractNumId="13" w15:restartNumberingAfterBreak="0">
+  <w:abstractNum w:abstractNumId="15" w15:restartNumberingAfterBreak="0">
     <w:nsid w:val="60CF2D45"/>
     <w:multiLevelType w:val="hybridMultilevel"/>
     <w:tmpl w:val="B6A670D4"/>
@@ -7302,7 +7873,7 @@
       </w:rPr>
     </w:lvl>
   </w:abstractNum>
-  <w:abstractNum w:abstractNumId="14" w15:restartNumberingAfterBreak="0">
+  <w:abstractNum w:abstractNumId="16" w15:restartNumberingAfterBreak="0">
     <w:nsid w:val="6505413F"/>
     <w:multiLevelType w:val="multilevel"/>
     <w:tmpl w:val="B53C606C"/>
@@ -7415,7 +7986,7 @@
       </w:rPr>
     </w:lvl>
   </w:abstractNum>
-  <w:abstractNum w:abstractNumId="15" w15:restartNumberingAfterBreak="0">
+  <w:abstractNum w:abstractNumId="17" w15:restartNumberingAfterBreak="0">
     <w:nsid w:val="6C153F1A"/>
     <w:multiLevelType w:val="hybridMultilevel"/>
     <w:tmpl w:val="178CCD44"/>
@@ -7425,7 +7996,7 @@
       <w:lvlText w:val=""/>
       <w:lvlJc w:val="left"/>
       <w:pPr>
-        <w:ind w:left="2148" w:hanging="360"/>
+        <w:ind w:left="1778" w:hanging="360"/>
       </w:pPr>
       <w:rPr>
         <w:rFonts w:ascii="Symbol" w:hAnsi="Symbol" w:hint="default"/>
@@ -7437,7 +8008,7 @@
       <w:lvlText w:val="o"/>
       <w:lvlJc w:val="left"/>
       <w:pPr>
-        <w:ind w:left="2868" w:hanging="360"/>
+        <w:ind w:left="2498" w:hanging="360"/>
       </w:pPr>
       <w:rPr>
         <w:rFonts w:ascii="Courier New" w:hAnsi="Courier New" w:cs="Courier New" w:hint="default"/>
@@ -7449,7 +8020,7 @@
       <w:lvlText w:val=""/>
       <w:lvlJc w:val="left"/>
       <w:pPr>
-        <w:ind w:left="3588" w:hanging="360"/>
+        <w:ind w:left="3218" w:hanging="360"/>
       </w:pPr>
       <w:rPr>
         <w:rFonts w:ascii="Wingdings" w:hAnsi="Wingdings" w:hint="default"/>
@@ -7461,7 +8032,7 @@
       <w:lvlText w:val=""/>
       <w:lvlJc w:val="left"/>
       <w:pPr>
-        <w:ind w:left="4308" w:hanging="360"/>
+        <w:ind w:left="3938" w:hanging="360"/>
       </w:pPr>
       <w:rPr>
         <w:rFonts w:ascii="Symbol" w:hAnsi="Symbol" w:hint="default"/>
@@ -7473,7 +8044,7 @@
       <w:lvlText w:val="o"/>
       <w:lvlJc w:val="left"/>
       <w:pPr>
-        <w:ind w:left="5028" w:hanging="360"/>
+        <w:ind w:left="4658" w:hanging="360"/>
       </w:pPr>
       <w:rPr>
         <w:rFonts w:ascii="Courier New" w:hAnsi="Courier New" w:cs="Courier New" w:hint="default"/>
@@ -7485,7 +8056,7 @@
       <w:lvlText w:val=""/>
       <w:lvlJc w:val="left"/>
       <w:pPr>
-        <w:ind w:left="5748" w:hanging="360"/>
+        <w:ind w:left="5378" w:hanging="360"/>
       </w:pPr>
       <w:rPr>
         <w:rFonts w:ascii="Wingdings" w:hAnsi="Wingdings" w:hint="default"/>
@@ -7497,7 +8068,7 @@
       <w:lvlText w:val=""/>
       <w:lvlJc w:val="left"/>
       <w:pPr>
-        <w:ind w:left="6468" w:hanging="360"/>
+        <w:ind w:left="6098" w:hanging="360"/>
       </w:pPr>
       <w:rPr>
         <w:rFonts w:ascii="Symbol" w:hAnsi="Symbol" w:hint="default"/>
@@ -7509,7 +8080,7 @@
       <w:lvlText w:val="o"/>
       <w:lvlJc w:val="left"/>
       <w:pPr>
-        <w:ind w:left="7188" w:hanging="360"/>
+        <w:ind w:left="6818" w:hanging="360"/>
       </w:pPr>
       <w:rPr>
         <w:rFonts w:ascii="Courier New" w:hAnsi="Courier New" w:cs="Courier New" w:hint="default"/>
@@ -7521,14 +8092,14 @@
       <w:lvlText w:val=""/>
       <w:lvlJc w:val="left"/>
       <w:pPr>
-        <w:ind w:left="7908" w:hanging="360"/>
+        <w:ind w:left="7538" w:hanging="360"/>
       </w:pPr>
       <w:rPr>
         <w:rFonts w:ascii="Wingdings" w:hAnsi="Wingdings" w:hint="default"/>
       </w:rPr>
     </w:lvl>
   </w:abstractNum>
-  <w:abstractNum w:abstractNumId="16" w15:restartNumberingAfterBreak="0">
+  <w:abstractNum w:abstractNumId="18" w15:restartNumberingAfterBreak="0">
     <w:nsid w:val="7003708F"/>
     <w:multiLevelType w:val="multilevel"/>
     <w:tmpl w:val="DB6C7658"/>
@@ -7642,7 +8213,7 @@
     </w:lvl>
   </w:abstractNum>
   <w:num w:numId="1" w16cid:durableId="786584661">
-    <w:abstractNumId w:val="16"/>
+    <w:abstractNumId w:val="18"/>
   </w:num>
   <w:num w:numId="2" w16cid:durableId="1321692332">
     <w:abstractNumId w:val="9"/>
@@ -7657,13 +8228,13 @@
     <w:abstractNumId w:val="3"/>
   </w:num>
   <w:num w:numId="6" w16cid:durableId="256135309">
+    <w:abstractNumId w:val="16"/>
+  </w:num>
+  <w:num w:numId="7" w16cid:durableId="402071771">
     <w:abstractNumId w:val="14"/>
   </w:num>
-  <w:num w:numId="7" w16cid:durableId="402071771">
+  <w:num w:numId="8" w16cid:durableId="915481505">
     <w:abstractNumId w:val="12"/>
-  </w:num>
-  <w:num w:numId="8" w16cid:durableId="915481505">
-    <w:abstractNumId w:val="11"/>
   </w:num>
   <w:num w:numId="9" w16cid:durableId="625357374">
     <w:abstractNumId w:val="0"/>
@@ -7678,19 +8249,25 @@
     <w:abstractNumId w:val="5"/>
   </w:num>
   <w:num w:numId="13" w16cid:durableId="1980839100">
-    <w:abstractNumId w:val="10"/>
+    <w:abstractNumId w:val="11"/>
   </w:num>
   <w:num w:numId="14" w16cid:durableId="980112338">
-    <w:abstractNumId w:val="15"/>
+    <w:abstractNumId w:val="17"/>
   </w:num>
   <w:num w:numId="15" w16cid:durableId="797407779">
-    <w:abstractNumId w:val="13"/>
+    <w:abstractNumId w:val="15"/>
   </w:num>
   <w:num w:numId="16" w16cid:durableId="1370304678">
     <w:abstractNumId w:val="4"/>
   </w:num>
   <w:num w:numId="17" w16cid:durableId="1522084185">
     <w:abstractNumId w:val="1"/>
+  </w:num>
+  <w:num w:numId="18" w16cid:durableId="1515800735">
+    <w:abstractNumId w:val="10"/>
+  </w:num>
+  <w:num w:numId="19" w16cid:durableId="914171648">
+    <w:abstractNumId w:val="13"/>
   </w:num>
 </w:numbering>
 </file>
@@ -9543,8 +10120,10 @@
     <w:rsid w:val="006D3C3E"/>
     <w:rsid w:val="007955B5"/>
     <w:rsid w:val="0081097A"/>
+    <w:rsid w:val="009F20A4"/>
     <w:rsid w:val="00A13DB6"/>
     <w:rsid w:val="00AC47BD"/>
+    <w:rsid w:val="00BA0CC4"/>
     <w:rsid w:val="00BB295C"/>
     <w:rsid w:val="00BD522F"/>
     <w:rsid w:val="00E24014"/>
@@ -10294,6 +10873,15 @@
 </file>
 
 <file path=customXml/item1.xml><?xml version="1.0" encoding="utf-8"?>
+<?mso-contentType ?>
+<FormTemplates xmlns="http://schemas.microsoft.com/sharepoint/v3/contenttype/forms">
+  <Display>DocumentLibraryForm</Display>
+  <Edit>DocumentLibraryForm</Edit>
+  <New>DocumentLibraryForm</New>
+</FormTemplates>
+</file>
+
+<file path=customXml/item2.xml><?xml version="1.0" encoding="utf-8"?>
 <p:properties xmlns:p="http://schemas.microsoft.com/office/2006/metadata/properties" xmlns:xsi="http://www.w3.org/2001/XMLSchema-instance" xmlns:pc="http://schemas.microsoft.com/office/infopath/2007/PartnerControls">
   <documentManagement>
     <lcf76f155ced4ddcb4097134ff3c332f xmlns="ea28478e-aaa4-4a95-a979-6cbaced406d0">
@@ -10304,26 +10892,7 @@
 </p:properties>
 </file>
 
-<file path=customXml/item2.xml><?xml version="1.0" encoding="utf-8"?>
-<?mso-contentType ?>
-<FormTemplates xmlns="http://schemas.microsoft.com/sharepoint/v3/contenttype/forms">
-  <Display>DocumentLibraryForm</Display>
-  <Edit>DocumentLibraryForm</Edit>
-  <New>DocumentLibraryForm</New>
-</FormTemplates>
-</file>
-
 <file path=customXml/item3.xml><?xml version="1.0" encoding="utf-8"?>
-<b:Sources xmlns:b="http://schemas.openxmlformats.org/officeDocument/2006/bibliography" xmlns="http://schemas.openxmlformats.org/officeDocument/2006/bibliography" SelectedStyle="\APASixthEditionOfficeOnline.xsl" StyleName="APA" Version="6"/>
-</file>
-
-<file path=customXml/item4.xml><?xml version="1.0" encoding="utf-8"?>
-<go:gDocsCustomXmlDataStorage xmlns:go="http://customooxmlschemas.google.com/" xmlns:r="http://schemas.openxmlformats.org/officeDocument/2006/relationships" uri="GoogleDocsCustomDataVersion2">
-  <go:docsCustomData xmlns:go="http://customooxmlschemas.google.com/" roundtripDataSignature="AMtx7mgVsmAMMTMsnzsBDIx03oiviqmrFQ==">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</go:docsCustomData>
-</go:gDocsCustomXmlDataStorage>
-</file>
-
-<file path=customXml/item5.xml><?xml version="1.0" encoding="utf-8"?>
 <ct:contentTypeSchema xmlns:ct="http://schemas.microsoft.com/office/2006/metadata/contentType" xmlns:ma="http://schemas.microsoft.com/office/2006/metadata/properties/metaAttributes" ct:_="" ma:_="" ma:contentTypeName="Documento" ma:contentTypeID="0x010100E0EB4C5741BC274EBAAB5B79967DCE29" ma:contentTypeVersion="15" ma:contentTypeDescription="Crear nuevo documento." ma:contentTypeScope="" ma:versionID="ffb1668ebab7e65adf1853b5b00fbfcc">
   <xsd:schema xmlns:xsd="http://www.w3.org/2001/XMLSchema" xmlns:xs="http://www.w3.org/2001/XMLSchema" xmlns:p="http://schemas.microsoft.com/office/2006/metadata/properties" xmlns:ns2="ea28478e-aaa4-4a95-a979-6cbaced406d0" xmlns:ns3="8fc72d16-45d5-463f-8e29-2d163099d288" targetNamespace="http://schemas.microsoft.com/office/2006/metadata/properties" ma:root="true" ma:fieldsID="ff2fe790e8031dc4cfb8ab310ebf5015" ns2:_="" ns3:_="">
     <xsd:import namespace="ea28478e-aaa4-4a95-a979-6cbaced406d0"/>
@@ -10558,7 +11127,25 @@
 </ct:contentTypeSchema>
 </file>
 
+<file path=customXml/item4.xml><?xml version="1.0" encoding="utf-8"?>
+<go:gDocsCustomXmlDataStorage xmlns:go="http://customooxmlschemas.google.com/" xmlns:r="http://schemas.openxmlformats.org/officeDocument/2006/relationships" uri="GoogleDocsCustomDataVersion2">
+  <go:docsCustomData xmlns:go="http://customooxmlschemas.google.com/" roundtripDataSignature="AMtx7mgVsmAMMTMsnzsBDIx03oiviqmrFQ==">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</go:docsCustomData>
+</go:gDocsCustomXmlDataStorage>
+</file>
+
+<file path=customXml/item5.xml><?xml version="1.0" encoding="utf-8"?>
+<b:Sources xmlns:b="http://schemas.openxmlformats.org/officeDocument/2006/bibliography" xmlns="http://schemas.openxmlformats.org/officeDocument/2006/bibliography" SelectedStyle="\APASixthEditionOfficeOnline.xsl" StyleName="APA" Version="6"/>
+</file>
+
 <file path=customXml/itemProps1.xml><?xml version="1.0" encoding="utf-8"?>
+<ds:datastoreItem xmlns:ds="http://schemas.openxmlformats.org/officeDocument/2006/customXml" ds:itemID="{044CE13F-71DB-49AD-AC43-414C755734F6}">
+  <ds:schemaRefs>
+    <ds:schemaRef ds:uri="http://schemas.microsoft.com/sharepoint/v3/contenttype/forms"/>
+  </ds:schemaRefs>
+</ds:datastoreItem>
+</file>
+
+<file path=customXml/itemProps2.xml><?xml version="1.0" encoding="utf-8"?>
 <ds:datastoreItem xmlns:ds="http://schemas.openxmlformats.org/officeDocument/2006/customXml" ds:itemID="{F288140A-4BBF-46AD-9EE1-D8B989288007}">
   <ds:schemaRefs>
     <ds:schemaRef ds:uri="http://schemas.microsoft.com/office/2006/metadata/properties"/>
@@ -10569,32 +11156,7 @@
 </ds:datastoreItem>
 </file>
 
-<file path=customXml/itemProps2.xml><?xml version="1.0" encoding="utf-8"?>
-<ds:datastoreItem xmlns:ds="http://schemas.openxmlformats.org/officeDocument/2006/customXml" ds:itemID="{044CE13F-71DB-49AD-AC43-414C755734F6}">
-  <ds:schemaRefs>
-    <ds:schemaRef ds:uri="http://schemas.microsoft.com/sharepoint/v3/contenttype/forms"/>
-  </ds:schemaRefs>
-</ds:datastoreItem>
-</file>
-
 <file path=customXml/itemProps3.xml><?xml version="1.0" encoding="utf-8"?>
-<ds:datastoreItem xmlns:ds="http://schemas.openxmlformats.org/officeDocument/2006/customXml" ds:itemID="{B3F9C222-48F0-489B-BD52-7221842FE536}">
-  <ds:schemaRefs>
-    <ds:schemaRef ds:uri="http://schemas.openxmlformats.org/officeDocument/2006/bibliography"/>
-  </ds:schemaRefs>
-</ds:datastoreItem>
-</file>
-
-<file path=customXml/itemProps4.xml><?xml version="1.0" encoding="utf-8"?>
-<ds:datastoreItem xmlns:ds="http://schemas.openxmlformats.org/officeDocument/2006/customXml" ds:itemID="{11111111-1234-1234-1234-123412341234}">
-  <ds:schemaRefs>
-    <ds:schemaRef ds:uri="http://customooxmlschemas.google.com/"/>
-    <ds:schemaRef ds:uri="http://schemas.openxmlformats.org/officeDocument/2006/relationships"/>
-  </ds:schemaRefs>
-</ds:datastoreItem>
-</file>
-
-<file path=customXml/itemProps5.xml><?xml version="1.0" encoding="utf-8"?>
 <ds:datastoreItem xmlns:ds="http://schemas.openxmlformats.org/officeDocument/2006/customXml" ds:itemID="{972ECF35-1120-486D-BBA8-7DBD88F6D4CF}">
   <ds:schemaRefs>
     <ds:schemaRef ds:uri="http://schemas.microsoft.com/office/2006/metadata/contentType"/>
@@ -10611,4 +11173,21 @@
     <ds:schemaRef ds:uri="http://schemas.microsoft.com/internal/obd"/>
   </ds:schemaRefs>
 </ds:datastoreItem>
+</file>
+
+<file path=customXml/itemProps4.xml><?xml version="1.0" encoding="utf-8"?>
+<ds:datastoreItem xmlns:ds="http://schemas.openxmlformats.org/officeDocument/2006/customXml" ds:itemID="{11111111-1234-1234-1234-123412341234}">
+  <ds:schemaRefs>
+    <ds:schemaRef ds:uri="http://customooxmlschemas.google.com/"/>
+    <ds:schemaRef ds:uri="http://schemas.openxmlformats.org/officeDocument/2006/relationships"/>
+  </ds:schemaRefs>
+</ds:datastoreItem>
+</file>
+
+<file path=customXml/itemProps5.xml><?xml version="1.0" encoding="utf-8"?>
+<ds:datastoreItem xmlns:ds="http://schemas.openxmlformats.org/officeDocument/2006/customXml" ds:itemID="{B3F9C222-48F0-489B-BD52-7221842FE536}">
+  <ds:schemaRefs>
+    <ds:schemaRef ds:uri="http://schemas.openxmlformats.org/officeDocument/2006/bibliography"/>
+  </ds:schemaRefs>
+</ds:datastoreItem>
 </file>
</xml_diff>